<commit_message>
memoria programacion y tiempo en movil
</commit_message>
<xml_diff>
--- a/ALEXANDER MEMORIA.docx
+++ b/ALEXANDER MEMORIA.docx
@@ -1,6 +1,6 @@
 
 <file path=word/document.xml><?xml version="1.0" encoding="utf-8"?>
-<w:document xmlns:wpc="http://schemas.microsoft.com/office/word/2010/wordprocessingCanvas" xmlns:mc="http://schemas.openxmlformats.org/markup-compatibility/2006" xmlns:o="urn:schemas-microsoft-com:office:office" xmlns:r="http://schemas.openxmlformats.org/officeDocument/2006/relationships" xmlns:m="http://schemas.openxmlformats.org/officeDocument/2006/math" xmlns:v="urn:schemas-microsoft-com:vml" xmlns:wp14="http://schemas.microsoft.com/office/word/2010/wordprocessingDrawing" xmlns:wp="http://schemas.openxmlformats.org/drawingml/2006/wordprocessingDrawing" xmlns:w10="urn:schemas-microsoft-com:office:word" xmlns:w="http://schemas.openxmlformats.org/wordprocessingml/2006/main" xmlns:w14="http://schemas.microsoft.com/office/word/2010/wordml" xmlns:w15="http://schemas.microsoft.com/office/word/2012/wordml" xmlns:wpg="http://schemas.microsoft.com/office/word/2010/wordprocessingGroup" xmlns:wpi="http://schemas.microsoft.com/office/word/2010/wordprocessingInk" xmlns:wne="http://schemas.microsoft.com/office/word/2006/wordml" xmlns:wps="http://schemas.microsoft.com/office/word/2010/wordprocessingShape" mc:Ignorable="w14 w15 wp14">
+<w:document xmlns:wpc="http://schemas.microsoft.com/office/word/2010/wordprocessingCanvas" xmlns:cx="http://schemas.microsoft.com/office/drawing/2014/chartex" xmlns:mc="http://schemas.openxmlformats.org/markup-compatibility/2006" xmlns:o="urn:schemas-microsoft-com:office:office" xmlns:r="http://schemas.openxmlformats.org/officeDocument/2006/relationships" xmlns:m="http://schemas.openxmlformats.org/officeDocument/2006/math" xmlns:v="urn:schemas-microsoft-com:vml" xmlns:wp14="http://schemas.microsoft.com/office/word/2010/wordprocessingDrawing" xmlns:wp="http://schemas.openxmlformats.org/drawingml/2006/wordprocessingDrawing" xmlns:w10="urn:schemas-microsoft-com:office:word" xmlns:w="http://schemas.openxmlformats.org/wordprocessingml/2006/main" xmlns:w14="http://schemas.microsoft.com/office/word/2010/wordml" xmlns:w15="http://schemas.microsoft.com/office/word/2012/wordml" xmlns:w16se="http://schemas.microsoft.com/office/word/2015/wordml/symex" xmlns:wpg="http://schemas.microsoft.com/office/word/2010/wordprocessingGroup" xmlns:wpi="http://schemas.microsoft.com/office/word/2010/wordprocessingInk" xmlns:wne="http://schemas.microsoft.com/office/word/2006/wordml" xmlns:wps="http://schemas.microsoft.com/office/word/2010/wordprocessingShape" mc:Ignorable="w14 w15 w16se wp14">
   <w:body>
     <w:p>
       <w:pPr>
@@ -74,8 +74,218 @@
       <w:pPr>
         <w:jc w:val="both"/>
       </w:pPr>
-      <w:bookmarkStart w:id="0" w:name="_GoBack"/>
-      <w:bookmarkEnd w:id="0"/>
+    </w:p>
+    <w:p>
+      <w:pPr>
+        <w:jc w:val="both"/>
+        <w:rPr>
+          <w:b/>
+          <w:sz w:val="32"/>
+          <w:szCs w:val="32"/>
+        </w:rPr>
+      </w:pPr>
+      <w:r>
+        <w:rPr>
+          <w:b/>
+          <w:sz w:val="32"/>
+          <w:szCs w:val="32"/>
+        </w:rPr>
+        <w:t>Menús y configuración</w:t>
+      </w:r>
+    </w:p>
+    <w:p>
+      <w:pPr>
+        <w:jc w:val="both"/>
+      </w:pPr>
+      <w:r>
+        <w:t xml:space="preserve">Para controlar el juego, tenemos 3 </w:t>
+      </w:r>
+      <w:proofErr w:type="spellStart"/>
+      <w:r>
+        <w:t>html</w:t>
+      </w:r>
+      <w:proofErr w:type="spellEnd"/>
+      <w:r>
+        <w:t xml:space="preserve"> básicos, el Menú (MenuCoreDefense.html):</w:t>
+      </w:r>
+    </w:p>
+    <w:p>
+      <w:pPr>
+        <w:jc w:val="both"/>
+      </w:pPr>
+      <w:r>
+        <w:t>-Se encarga de configurar el juego (audio e idioma), además de detectar si hay que cargar la versión móvil</w:t>
+      </w:r>
+    </w:p>
+    <w:p>
+      <w:pPr>
+        <w:jc w:val="both"/>
+      </w:pPr>
+      <w:r>
+        <w:t>-Tiene acceso a las instrucciones de cómo se juega</w:t>
+      </w:r>
+    </w:p>
+    <w:p>
+      <w:pPr>
+        <w:jc w:val="both"/>
+      </w:pPr>
+      <w:r>
+        <w:t>-Hay un apartado de contacto para saber quién ha desarrollado el videojuego web</w:t>
+      </w:r>
+    </w:p>
+    <w:p>
+      <w:pPr>
+        <w:jc w:val="both"/>
+      </w:pPr>
+      <w:r>
+        <w:t>-Finalmente hay dos opciones de juego, jugar solo o en multijugador (2 personas), estos dos botones llevan a un menú de selección de dificultad, y al seleccionarla, se iniciar el juego</w:t>
+      </w:r>
+    </w:p>
+    <w:p>
+      <w:pPr>
+        <w:jc w:val="both"/>
+      </w:pPr>
+      <w:r>
+        <w:t xml:space="preserve">Este menú se encargará de configurar el juego inicialmente. Al darle a una dificultad, llamará a otro </w:t>
+      </w:r>
+      <w:proofErr w:type="spellStart"/>
+      <w:r>
+        <w:t>html</w:t>
+      </w:r>
+      <w:proofErr w:type="spellEnd"/>
+      <w:r>
+        <w:t xml:space="preserve">, que cargara Core Defense.html o Core </w:t>
+      </w:r>
+      <w:proofErr w:type="spellStart"/>
+      <w:r>
+        <w:t>Defense</w:t>
+      </w:r>
+      <w:proofErr w:type="spellEnd"/>
+      <w:r>
+        <w:t xml:space="preserve"> Movil.html dependiendo de si ha detectado que es necesaria la versión móvil.</w:t>
+      </w:r>
+    </w:p>
+    <w:p>
+      <w:pPr>
+        <w:jc w:val="both"/>
+      </w:pPr>
+      <w:r>
+        <w:t xml:space="preserve">En cuanto a </w:t>
+      </w:r>
+      <w:r>
+        <w:t xml:space="preserve">Core Defense.html y Core </w:t>
+      </w:r>
+      <w:proofErr w:type="spellStart"/>
+      <w:r>
+        <w:t>Defense</w:t>
+      </w:r>
+      <w:proofErr w:type="spellEnd"/>
+      <w:r>
+        <w:t xml:space="preserve"> Movil.html</w:t>
+      </w:r>
+    </w:p>
+    <w:p>
+      <w:pPr>
+        <w:jc w:val="both"/>
+      </w:pPr>
+      <w:r>
+        <w:t xml:space="preserve">Estas páginas, lo primero </w:t>
+      </w:r>
+      <w:r>
+        <w:t xml:space="preserve">que hacen es una vez cargado el </w:t>
+      </w:r>
+      <w:proofErr w:type="spellStart"/>
+      <w:r>
+        <w:t>body</w:t>
+      </w:r>
+      <w:proofErr w:type="spellEnd"/>
+      <w:r>
+        <w:t xml:space="preserve"> llamaran a </w:t>
+      </w:r>
+      <w:proofErr w:type="spellStart"/>
+      <w:r>
+        <w:t>initGame</w:t>
+      </w:r>
+      <w:proofErr w:type="spellEnd"/>
+      <w:r>
+        <w:t xml:space="preserve">, que configurará las variables de </w:t>
+      </w:r>
+      <w:proofErr w:type="spellStart"/>
+      <w:r>
+        <w:t>canvas</w:t>
+      </w:r>
+      <w:proofErr w:type="spellEnd"/>
+      <w:r>
+        <w:t>, su contexto, obtener la dificultad, idioma, multijugador y sonido establecidos, iniciar el mundo</w:t>
+      </w:r>
+      <w:r>
+        <w:t xml:space="preserve"> (que usara todas las demás clases y objetos)</w:t>
+      </w:r>
+      <w:r>
+        <w:t xml:space="preserve"> y el mapa de teclas pulsadas que usara el mundo. </w:t>
+      </w:r>
+      <w:r>
+        <w:t>Además</w:t>
+      </w:r>
+      <w:r>
+        <w:t xml:space="preserve">, muestra las vidas del segundo jugador si está habilitado. Finalmente obtiene el archivo </w:t>
+      </w:r>
+      <w:proofErr w:type="spellStart"/>
+      <w:r>
+        <w:t>json</w:t>
+      </w:r>
+      <w:proofErr w:type="spellEnd"/>
+      <w:r>
+        <w:t xml:space="preserve"> especifico dependiendo de la dificultad elegida y se lo pasa al mundo en su </w:t>
+      </w:r>
+      <w:r>
+        <w:t>función</w:t>
+      </w:r>
+      <w:r>
+        <w:t xml:space="preserve"> </w:t>
+      </w:r>
+      <w:proofErr w:type="spellStart"/>
+      <w:r>
+        <w:t>initMundo.</w:t>
+      </w:r>
+      <w:proofErr w:type="spellEnd"/>
+    </w:p>
+    <w:p>
+      <w:pPr>
+        <w:jc w:val="both"/>
+      </w:pPr>
+      <w:r>
+        <w:t>Tienen funciones para empezar el juego, pararlo, y volver al menú.</w:t>
+      </w:r>
+    </w:p>
+    <w:p>
+      <w:pPr>
+        <w:jc w:val="both"/>
+      </w:pPr>
+      <w:r>
+        <w:t xml:space="preserve">La diferencia de la versión móvil, es básicamente que tiene botones específicos (en diferentes </w:t>
+      </w:r>
+      <w:proofErr w:type="spellStart"/>
+      <w:r>
+        <w:t>canvas</w:t>
+      </w:r>
+      <w:proofErr w:type="spellEnd"/>
+      <w:r>
+        <w:t xml:space="preserve">) para pulsar y mover los jugadores, que estos al ser pulsados llaman a la función </w:t>
+      </w:r>
+      <w:proofErr w:type="spellStart"/>
+      <w:r>
+        <w:t>moverJugadorTouch</w:t>
+      </w:r>
+      <w:proofErr w:type="spellEnd"/>
+      <w:r>
+        <w:t xml:space="preserve"> y lo que hace es activar en el mapa la tecla que está siendo pulsada.</w:t>
+      </w:r>
+    </w:p>
+    <w:p>
+      <w:pPr>
+        <w:jc w:val="both"/>
+      </w:pPr>
     </w:p>
     <w:p>
       <w:pPr>
@@ -139,10 +349,7 @@
         <w:jc w:val="both"/>
       </w:pPr>
       <w:r>
-        <w:t>Casillas: Donde</w:t>
-      </w:r>
-      <w:r>
-        <w:t xml:space="preserve"> se contienen los bloques del escenario y se indica si los personajes o enemigos pueden moverse por allí.</w:t>
+        <w:t>Casillas: Donde se contienen los bloques del escenario y se indica si los personajes o enemigos pueden moverse por allí.</w:t>
       </w:r>
     </w:p>
     <w:p>
@@ -155,6 +362,7 @@
         <w:jc w:val="both"/>
       </w:pPr>
       <w:r>
+        <w:lastRenderedPageBreak/>
         <w:t xml:space="preserve">Jugadores: En continua comunicación con la clase mundo para poder moverse, </w:t>
       </w:r>
       <w:proofErr w:type="spellStart"/>
@@ -195,6 +403,221 @@
     <w:p>
       <w:pPr>
         <w:jc w:val="both"/>
+      </w:pPr>
+      <w:r>
+        <w:t xml:space="preserve">La clase mundo es la “central” del juego, es a la única que se llama desde los </w:t>
+      </w:r>
+      <w:proofErr w:type="spellStart"/>
+      <w:r>
+        <w:t>html</w:t>
+      </w:r>
+      <w:proofErr w:type="spellEnd"/>
+      <w:r>
+        <w:t xml:space="preserve">, y esta se encarga de llamar a todo lo necesario en su función </w:t>
+      </w:r>
+      <w:proofErr w:type="spellStart"/>
+      <w:r>
+        <w:t>ini</w:t>
+      </w:r>
+      <w:r>
+        <w:t>tMundo</w:t>
+      </w:r>
+      <w:r>
+        <w:t>.</w:t>
+      </w:r>
+    </w:p>
+    <w:p>
+      <w:pPr>
+        <w:jc w:val="both"/>
+      </w:pPr>
+      <w:proofErr w:type="spellEnd"/>
+      <w:r>
+        <w:t>Esta función básicamente l</w:t>
+      </w:r>
+      <w:r>
+        <w:t xml:space="preserve">o primero que hace </w:t>
+      </w:r>
+      <w:r>
+        <w:t xml:space="preserve">configurar sus variables y preparar las imágenes que se van a usar en los </w:t>
+      </w:r>
+      <w:proofErr w:type="spellStart"/>
+      <w:r>
+        <w:t>sprites</w:t>
+      </w:r>
+      <w:proofErr w:type="spellEnd"/>
+      <w:r>
+        <w:t xml:space="preserve"> de enemigos, jugadores y balas. Inicializara también los controladores de las balas de jugadores y enemigos respectivamente.</w:t>
+      </w:r>
+    </w:p>
+    <w:p>
+      <w:pPr>
+        <w:jc w:val="both"/>
+      </w:pPr>
+      <w:r>
+        <w:t>Escoge aleatoriamente una posición para el jugador o jugadores y los posiciona</w:t>
+      </w:r>
+      <w:r>
+        <w:t xml:space="preserve">, además almacena estas posiciones en su variable para usarlas al </w:t>
+      </w:r>
+      <w:proofErr w:type="spellStart"/>
+      <w:r>
+        <w:t>respawnear</w:t>
+      </w:r>
+      <w:proofErr w:type="spellEnd"/>
+      <w:r>
+        <w:t xml:space="preserve"> jugadores</w:t>
+      </w:r>
+      <w:r>
+        <w:t>.</w:t>
+      </w:r>
+    </w:p>
+    <w:p>
+      <w:pPr>
+        <w:jc w:val="both"/>
+      </w:pPr>
+      <w:r>
+        <w:t xml:space="preserve">Genera los </w:t>
+      </w:r>
+      <w:proofErr w:type="spellStart"/>
+      <w:r>
+        <w:t>spawns</w:t>
+      </w:r>
+      <w:proofErr w:type="spellEnd"/>
+      <w:r>
+        <w:t xml:space="preserve"> de enemigos en sus posiciones, que son siempre las mismas en todos los mapas.</w:t>
+      </w:r>
+    </w:p>
+    <w:p>
+      <w:pPr>
+        <w:jc w:val="both"/>
+      </w:pPr>
+      <w:r>
+        <w:t xml:space="preserve">Ahora generará la </w:t>
+      </w:r>
+      <w:proofErr w:type="spellStart"/>
+      <w:r>
+        <w:t>board</w:t>
+      </w:r>
+      <w:proofErr w:type="spellEnd"/>
+      <w:r>
+        <w:t xml:space="preserve"> (el </w:t>
+      </w:r>
+      <w:proofErr w:type="spellStart"/>
+      <w:r>
+        <w:t>array</w:t>
+      </w:r>
+      <w:proofErr w:type="spellEnd"/>
+      <w:r>
+        <w:t xml:space="preserve"> de casillas del mapa)</w:t>
+      </w:r>
+      <w:r>
+        <w:t xml:space="preserve">, lo que hace es recorrer los datos del </w:t>
+      </w:r>
+      <w:proofErr w:type="spellStart"/>
+      <w:r>
+        <w:t>json</w:t>
+      </w:r>
+      <w:proofErr w:type="spellEnd"/>
+      <w:r>
+        <w:t xml:space="preserve"> y va metiéndolos por filas y columnas con su respectivo tile o </w:t>
+      </w:r>
+      <w:proofErr w:type="spellStart"/>
+      <w:r>
+        <w:t>sprite</w:t>
+      </w:r>
+      <w:proofErr w:type="spellEnd"/>
+      <w:r>
+        <w:t xml:space="preserve">. Para la </w:t>
+      </w:r>
+      <w:proofErr w:type="spellStart"/>
+      <w:r>
+        <w:t>board</w:t>
+      </w:r>
+      <w:proofErr w:type="spellEnd"/>
+      <w:r>
+        <w:t xml:space="preserve"> es necesario expandirla, ya que los mapas son de 18x18 y el </w:t>
+      </w:r>
+      <w:proofErr w:type="spellStart"/>
+      <w:r>
+        <w:t>canvas</w:t>
+      </w:r>
+      <w:proofErr w:type="spellEnd"/>
+      <w:r>
+        <w:t xml:space="preserve"> es de 720x720, se expande al tamaño del </w:t>
+      </w:r>
+      <w:proofErr w:type="spellStart"/>
+      <w:r>
+        <w:t>canvas</w:t>
+      </w:r>
+      <w:proofErr w:type="spellEnd"/>
+      <w:r>
+        <w:t xml:space="preserve"> copiando datos para que, por ejemplo, la casilla 0,0 de la </w:t>
+      </w:r>
+      <w:proofErr w:type="spellStart"/>
+      <w:r>
+        <w:t>board</w:t>
+      </w:r>
+      <w:proofErr w:type="spellEnd"/>
+      <w:r>
+        <w:t xml:space="preserve"> inicial (es decir la del </w:t>
+      </w:r>
+      <w:proofErr w:type="spellStart"/>
+      <w:r>
+        <w:t>json</w:t>
+      </w:r>
+      <w:proofErr w:type="spellEnd"/>
+      <w:r>
+        <w:t xml:space="preserve">), se quedara desde el 0,0 hasta el 40,40 (que es </w:t>
+      </w:r>
+      <w:proofErr w:type="spellStart"/>
+      <w:r>
+        <w:t>cellSize</w:t>
+      </w:r>
+      <w:proofErr w:type="spellEnd"/>
+      <w:r>
+        <w:t xml:space="preserve">, el tamaño de una celda del juego), entonces </w:t>
+      </w:r>
+      <w:proofErr w:type="spellStart"/>
+      <w:r>
+        <w:t>asi</w:t>
+      </w:r>
+      <w:proofErr w:type="spellEnd"/>
+      <w:r>
+        <w:t xml:space="preserve"> la </w:t>
+      </w:r>
+      <w:proofErr w:type="spellStart"/>
+      <w:r>
+        <w:t>board</w:t>
+      </w:r>
+      <w:proofErr w:type="spellEnd"/>
+      <w:r>
+        <w:t xml:space="preserve"> queda como el </w:t>
+      </w:r>
+      <w:proofErr w:type="spellStart"/>
+      <w:r>
+        <w:t>canvas</w:t>
+      </w:r>
+      <w:proofErr w:type="spellEnd"/>
+      <w:r>
+        <w:t>, para poder calcular bien las colisiones</w:t>
+      </w:r>
+      <w:r>
+        <w:t xml:space="preserve"> de todos los objetos entre sí</w:t>
+      </w:r>
+      <w:r>
+        <w:t>.</w:t>
+      </w:r>
+    </w:p>
+    <w:p>
+      <w:pPr>
+        <w:jc w:val="both"/>
+      </w:pPr>
+      <w:bookmarkStart w:id="0" w:name="_GoBack"/>
+      <w:bookmarkEnd w:id="0"/>
+    </w:p>
+    <w:p>
+      <w:pPr>
+        <w:jc w:val="both"/>
         <w:rPr>
           <w:b/>
         </w:rPr>
@@ -224,11 +647,9 @@
       <w:r>
         <w:t xml:space="preserve"> de pintado, que se llama en cada </w:t>
       </w:r>
-      <w:proofErr w:type="spellStart"/>
-      <w:r>
-        <w:t>iteracción</w:t>
-      </w:r>
-      <w:proofErr w:type="spellEnd"/>
+      <w:r>
+        <w:t>iteración</w:t>
+      </w:r>
       <w:r>
         <w:t xml:space="preserve">, de esta manera se obtienen todos los </w:t>
       </w:r>
@@ -328,15 +749,18 @@
         <w:t xml:space="preserve">Todas las acciones de disparo </w:t>
       </w:r>
       <w:r>
-        <w:t xml:space="preserve">se llevan a cabo por un controlador que gestiona todas las balas en juego, la razón para estructurarlo de esta manera es para poder tener un control sobre dichas balas y llevar a cabo los cálculos de dirección y colisión sobre el conjunto. De manera que además podemos controlar en qué parte del bucle va a tener lugar. </w:t>
-      </w:r>
-    </w:p>
-    <w:p>
-      <w:pPr>
-        <w:jc w:val="both"/>
-      </w:pPr>
+        <w:t xml:space="preserve">se llevan a cabo por un controlador que gestiona todas las balas en juego, la razón para estructurarlo de esta manera es para poder tener un control sobre dichas </w:t>
+      </w:r>
       <w:r>
         <w:lastRenderedPageBreak/>
+        <w:t xml:space="preserve">balas y llevar a cabo los cálculos de dirección y colisión sobre el conjunto. De manera que además podemos controlar en qué parte del bucle va a tener lugar. </w:t>
+      </w:r>
+    </w:p>
+    <w:p>
+      <w:pPr>
+        <w:jc w:val="both"/>
+      </w:pPr>
+      <w:r>
         <w:t>Las funcionalidades para mover los jugadores se encuentran en la clase mundo, que se encarga de decir por donde puede pasar y por donde no.</w:t>
       </w:r>
     </w:p>
@@ -573,7 +997,7 @@
 </file>
 
 <file path=word/numbering.xml><?xml version="1.0" encoding="utf-8"?>
-<w:numbering xmlns:wpc="http://schemas.microsoft.com/office/word/2010/wordprocessingCanvas" xmlns:mc="http://schemas.openxmlformats.org/markup-compatibility/2006" xmlns:o="urn:schemas-microsoft-com:office:office" xmlns:r="http://schemas.openxmlformats.org/officeDocument/2006/relationships" xmlns:m="http://schemas.openxmlformats.org/officeDocument/2006/math" xmlns:v="urn:schemas-microsoft-com:vml" xmlns:wp14="http://schemas.microsoft.com/office/word/2010/wordprocessingDrawing" xmlns:wp="http://schemas.openxmlformats.org/drawingml/2006/wordprocessingDrawing" xmlns:w10="urn:schemas-microsoft-com:office:word" xmlns:w="http://schemas.openxmlformats.org/wordprocessingml/2006/main" xmlns:w14="http://schemas.microsoft.com/office/word/2010/wordml" xmlns:w15="http://schemas.microsoft.com/office/word/2012/wordml" xmlns:wpg="http://schemas.microsoft.com/office/word/2010/wordprocessingGroup" xmlns:wpi="http://schemas.microsoft.com/office/word/2010/wordprocessingInk" xmlns:wne="http://schemas.microsoft.com/office/word/2006/wordml" xmlns:wps="http://schemas.microsoft.com/office/word/2010/wordprocessingShape" mc:Ignorable="w14 w15 wp14">
+<w:numbering xmlns:wpc="http://schemas.microsoft.com/office/word/2010/wordprocessingCanvas" xmlns:cx="http://schemas.microsoft.com/office/drawing/2014/chartex" xmlns:mc="http://schemas.openxmlformats.org/markup-compatibility/2006" xmlns:o="urn:schemas-microsoft-com:office:office" xmlns:r="http://schemas.openxmlformats.org/officeDocument/2006/relationships" xmlns:m="http://schemas.openxmlformats.org/officeDocument/2006/math" xmlns:v="urn:schemas-microsoft-com:vml" xmlns:wp14="http://schemas.microsoft.com/office/word/2010/wordprocessingDrawing" xmlns:wp="http://schemas.openxmlformats.org/drawingml/2006/wordprocessingDrawing" xmlns:w10="urn:schemas-microsoft-com:office:word" xmlns:w="http://schemas.openxmlformats.org/wordprocessingml/2006/main" xmlns:w14="http://schemas.microsoft.com/office/word/2010/wordml" xmlns:w15="http://schemas.microsoft.com/office/word/2012/wordml" xmlns:w16se="http://schemas.microsoft.com/office/word/2015/wordml/symex" xmlns:wpg="http://schemas.microsoft.com/office/word/2010/wordprocessingGroup" xmlns:wpi="http://schemas.microsoft.com/office/word/2010/wordprocessingInk" xmlns:wne="http://schemas.microsoft.com/office/word/2006/wordml" xmlns:wps="http://schemas.microsoft.com/office/word/2010/wordprocessingShape" mc:Ignorable="w14 w15 w16se wp14">
   <w:abstractNum w:abstractNumId="0" w15:restartNumberingAfterBreak="0">
     <w:nsid w:val="0A081610"/>
     <w:multiLevelType w:val="hybridMultilevel"/>
@@ -1361,7 +1785,7 @@
 </file>
 
 <file path=word/styles.xml><?xml version="1.0" encoding="utf-8"?>
-<w:styles xmlns:mc="http://schemas.openxmlformats.org/markup-compatibility/2006" xmlns:r="http://schemas.openxmlformats.org/officeDocument/2006/relationships" xmlns:w="http://schemas.openxmlformats.org/wordprocessingml/2006/main" xmlns:w14="http://schemas.microsoft.com/office/word/2010/wordml" xmlns:w15="http://schemas.microsoft.com/office/word/2012/wordml" mc:Ignorable="w14 w15">
+<w:styles xmlns:mc="http://schemas.openxmlformats.org/markup-compatibility/2006" xmlns:r="http://schemas.openxmlformats.org/officeDocument/2006/relationships" xmlns:w="http://schemas.openxmlformats.org/wordprocessingml/2006/main" xmlns:w14="http://schemas.microsoft.com/office/word/2010/wordml" xmlns:w15="http://schemas.microsoft.com/office/word/2012/wordml" xmlns:w16se="http://schemas.microsoft.com/office/word/2015/wordml/symex" mc:Ignorable="w14 w15 w16se">
   <w:docDefaults>
     <w:rPrDefault>
       <w:rPr>

</xml_diff>